<commit_message>
Updated report and results/graphs
</commit_message>
<xml_diff>
--- a/CacheSimulationReport.docx
+++ b/CacheSimulationReport.docx
@@ -4,6 +4,13 @@
   <w:body>
     <w:sdt>
       <w:sdtPr>
+        <w:rPr>
+          <w:rFonts w:asciiTheme="minorHAnsi" w:eastAsiaTheme="minorHAnsi" w:hAnsiTheme="minorHAnsi" w:cstheme="minorBidi"/>
+          <w:color w:val="auto"/>
+          <w:sz w:val="22"/>
+          <w:szCs w:val="22"/>
+          <w:lang w:val="en-GB"/>
+        </w:rPr>
         <w:id w:val="-862591150"/>
         <w:docPartObj>
           <w:docPartGallery w:val="Table of Contents"/>
@@ -12,14 +19,9 @@
       </w:sdtPr>
       <w:sdtEndPr>
         <w:rPr>
-          <w:rFonts w:asciiTheme="minorHAnsi" w:eastAsiaTheme="minorHAnsi" w:hAnsiTheme="minorHAnsi" w:cstheme="minorBidi"/>
           <w:b/>
           <w:bCs/>
           <w:noProof/>
-          <w:color w:val="auto"/>
-          <w:sz w:val="22"/>
-          <w:szCs w:val="22"/>
-          <w:lang w:val="en-GB"/>
         </w:rPr>
       </w:sdtEndPr>
       <w:sdtContent>
@@ -817,7 +819,15 @@
     </w:p>
     <w:p>
       <w:r>
-        <w:t>For this report the impact of cache size on the performance of various programs is assessed. In particular the metrics which are explored are: cache size vs IPC, cache size vs cache misses, and program memory accesses. The primary objective being to determine the performance effect of increasing the cache size vs programs which have more or less cache accesses.</w:t>
+        <w:t xml:space="preserve">For this report the impact of cache size on the performance of various programs is assessed. In </w:t>
+      </w:r>
+      <w:proofErr w:type="gramStart"/>
+      <w:r>
+        <w:t>particular</w:t>
+      </w:r>
+      <w:proofErr w:type="gramEnd"/>
+      <w:r>
+        <w:t xml:space="preserve"> the metrics which are explored are: cache size vs IPC, cache size vs cache misses, and program memory accesses. The primary objective being to determine the performance effect of increasing the cache size vs programs which have more or less cache accesses.</w:t>
       </w:r>
       <w:r>
         <w:t xml:space="preserve"> Below are the 5 configurations assessed A-E.</w:t>
@@ -839,13 +849,7 @@
         <w:t>-</w:t>
       </w:r>
       <w:r>
-        <w:t xml:space="preserve">way associativity, </w:t>
-      </w:r>
-      <w:r>
-        <w:t xml:space="preserve">replacement policy LRU </w:t>
-      </w:r>
-      <w:r>
-        <w:t>-&gt; 8KB total</w:t>
+        <w:t>way associativity, replacement policy LRU -&gt; 8KB total</w:t>
       </w:r>
     </w:p>
     <w:p>
@@ -890,7 +894,31 @@
         <w:t xml:space="preserve">the IPC results are shown in figure 1. </w:t>
       </w:r>
       <w:r>
-        <w:t>For several programs there is no effect on increasing the IL1 cache size (bzip2, galgel, swim, wupwize), however several other programs experience significant gains by increasing the block size (crafty, equake, mesa).</w:t>
+        <w:t xml:space="preserve">For several programs there is no effect on increasing the IL1 cache size (bzip2, </w:t>
+      </w:r>
+      <w:proofErr w:type="spellStart"/>
+      <w:r>
+        <w:t>galgel</w:t>
+      </w:r>
+      <w:proofErr w:type="spellEnd"/>
+      <w:r>
+        <w:t xml:space="preserve">, swim, </w:t>
+      </w:r>
+      <w:proofErr w:type="spellStart"/>
+      <w:r>
+        <w:t>wupwize</w:t>
+      </w:r>
+      <w:proofErr w:type="spellEnd"/>
+      <w:r>
+        <w:t xml:space="preserve">), however several other programs experience significant gains by increasing the block size (crafty, </w:t>
+      </w:r>
+      <w:proofErr w:type="spellStart"/>
+      <w:r>
+        <w:t>equake</w:t>
+      </w:r>
+      <w:proofErr w:type="spellEnd"/>
+      <w:r>
+        <w:t>, mesa).</w:t>
       </w:r>
     </w:p>
     <w:p>
@@ -919,7 +947,7 @@
             <v:path o:extrusionok="f" gradientshapeok="t" o:connecttype="rect"/>
             <o:lock v:ext="edit" aspectratio="t"/>
           </v:shapetype>
-          <v:shape id="_x0000_i1027" type="#_x0000_t75" style="width:450.55pt;height:225.25pt">
+          <v:shape id="_x0000_i1025" type="#_x0000_t75" style="width:450.6pt;height:225pt">
             <v:imagedata r:id="rId7" o:title="sim_ipc_QA"/>
           </v:shape>
         </w:pict>
@@ -933,24 +961,14 @@
       <w:r>
         <w:t xml:space="preserve">Figure </w:t>
       </w:r>
-      <w:r>
-        <w:fldChar w:fldCharType="begin"/>
-      </w:r>
-      <w:r>
-        <w:instrText xml:space="preserve"> SEQ Figure \* ARABIC </w:instrText>
-      </w:r>
-      <w:r>
-        <w:fldChar w:fldCharType="separate"/>
-      </w:r>
-      <w:r>
-        <w:rPr>
-          <w:noProof/>
-        </w:rPr>
-        <w:t>1</w:t>
-      </w:r>
-      <w:r>
-        <w:fldChar w:fldCharType="end"/>
-      </w:r>
+      <w:fldSimple w:instr=" SEQ Figure \* ARABIC ">
+        <w:r>
+          <w:rPr>
+            <w:noProof/>
+          </w:rPr>
+          <w:t>1</w:t>
+        </w:r>
+      </w:fldSimple>
       <w:r>
         <w:t>: IL1 Cache Size vs IPC</w:t>
       </w:r>
@@ -969,7 +987,7 @@
       </w:pPr>
       <w:r>
         <w:pict>
-          <v:shape id="_x0000_i1029" type="#_x0000_t75" style="width:450.55pt;height:225.25pt">
+          <v:shape id="_x0000_i1026" type="#_x0000_t75" style="width:450.6pt;height:225pt">
             <v:imagedata r:id="rId8" o:title="sim_miss_rate_QA"/>
           </v:shape>
         </w:pict>
@@ -984,24 +1002,14 @@
       <w:r>
         <w:t xml:space="preserve">Figure </w:t>
       </w:r>
-      <w:r>
-        <w:fldChar w:fldCharType="begin"/>
-      </w:r>
-      <w:r>
-        <w:instrText xml:space="preserve"> SEQ Figure \* ARABIC </w:instrText>
-      </w:r>
-      <w:r>
-        <w:fldChar w:fldCharType="separate"/>
-      </w:r>
-      <w:r>
-        <w:rPr>
-          <w:noProof/>
-        </w:rPr>
-        <w:t>2</w:t>
-      </w:r>
-      <w:r>
-        <w:fldChar w:fldCharType="end"/>
-      </w:r>
+      <w:fldSimple w:instr=" SEQ Figure \* ARABIC ">
+        <w:r>
+          <w:rPr>
+            <w:noProof/>
+          </w:rPr>
+          <w:t>2</w:t>
+        </w:r>
+      </w:fldSimple>
       <w:r>
         <w:t>: IL1 Cache Size vs IL1 Miss Rate</w:t>
       </w:r>
@@ -1020,7 +1028,7 @@
       <w:r>
         <w:lastRenderedPageBreak/>
         <w:pict>
-          <v:shape id="_x0000_i1031" type="#_x0000_t75" style="width:450.55pt;height:225.25pt">
+          <v:shape id="_x0000_i1027" type="#_x0000_t75" style="width:450.6pt;height:225pt">
             <v:imagedata r:id="rId9" o:title="sim_mem_accesses_QA"/>
           </v:shape>
         </w:pict>
@@ -1034,31 +1042,29 @@
       <w:r>
         <w:t xml:space="preserve">Figure </w:t>
       </w:r>
-      <w:r>
-        <w:fldChar w:fldCharType="begin"/>
-      </w:r>
-      <w:r>
-        <w:instrText xml:space="preserve"> SEQ Figure \* ARABIC </w:instrText>
-      </w:r>
-      <w:r>
-        <w:fldChar w:fldCharType="separate"/>
-      </w:r>
-      <w:r>
-        <w:rPr>
-          <w:noProof/>
-        </w:rPr>
-        <w:t>3</w:t>
-      </w:r>
-      <w:r>
-        <w:fldChar w:fldCharType="end"/>
-      </w:r>
+      <w:fldSimple w:instr=" SEQ Figure \* ARABIC ">
+        <w:r>
+          <w:rPr>
+            <w:noProof/>
+          </w:rPr>
+          <w:t>3</w:t>
+        </w:r>
+      </w:fldSimple>
       <w:r>
         <w:t>: IL1 Cache Size vs IL1 Accesses</w:t>
       </w:r>
     </w:p>
     <w:p>
       <w:r>
-        <w:t xml:space="preserve">Table 1 shows the program’s ld_text_size (code size) at 8K for the various programs tested, which clearly shows that programs that experienced </w:t>
+        <w:t xml:space="preserve">Table 1 shows the program’s </w:t>
+      </w:r>
+      <w:proofErr w:type="spellStart"/>
+      <w:r>
+        <w:t>ld_text_size</w:t>
+      </w:r>
+      <w:proofErr w:type="spellEnd"/>
+      <w:r>
+        <w:t xml:space="preserve"> (code size) at 8K for the various programs tested, which clearly shows that programs that experienced </w:t>
       </w:r>
       <w:r>
         <w:t xml:space="preserve">the largest performance gains are </w:t>
@@ -1082,10 +1088,26 @@
         <w:t>s to this are</w:t>
       </w:r>
       <w:r>
-        <w:t xml:space="preserve"> galgel, </w:t>
-      </w:r>
-      <w:r>
-        <w:t>swim and wupwise which have large program sizes, but also a comparatively low number of branch instructions taken. Since these programs have a low branch count it is likely that the mode in which they were run avoided much of their program space and thus they experienced fewer misses than expected based on their program size.</w:t>
+        <w:t xml:space="preserve"> </w:t>
+      </w:r>
+      <w:proofErr w:type="spellStart"/>
+      <w:r>
+        <w:t>galgel</w:t>
+      </w:r>
+      <w:proofErr w:type="spellEnd"/>
+      <w:r>
+        <w:t xml:space="preserve">, </w:t>
+      </w:r>
+      <w:r>
+        <w:t xml:space="preserve">swim and </w:t>
+      </w:r>
+      <w:proofErr w:type="spellStart"/>
+      <w:r>
+        <w:t>wupwise</w:t>
+      </w:r>
+      <w:proofErr w:type="spellEnd"/>
+      <w:r>
+        <w:t xml:space="preserve"> which have large program sizes, but also a comparatively low number of branch instructions taken. Since these programs have a low branch count it is likely that the mode in which they were run avoided much of their program space and thus they experienced fewer misses than expected based on their program size.</w:t>
       </w:r>
     </w:p>
     <w:p>
@@ -1096,24 +1118,14 @@
       <w:r>
         <w:t xml:space="preserve">Table </w:t>
       </w:r>
-      <w:r>
-        <w:fldChar w:fldCharType="begin"/>
-      </w:r>
-      <w:r>
-        <w:instrText xml:space="preserve"> SEQ Table \* ARABIC </w:instrText>
-      </w:r>
-      <w:r>
-        <w:fldChar w:fldCharType="separate"/>
-      </w:r>
-      <w:r>
-        <w:rPr>
-          <w:noProof/>
-        </w:rPr>
-        <w:t>1</w:t>
-      </w:r>
-      <w:r>
-        <w:fldChar w:fldCharType="end"/>
-      </w:r>
+      <w:fldSimple w:instr=" SEQ Table \* ARABIC ">
+        <w:r>
+          <w:rPr>
+            <w:noProof/>
+          </w:rPr>
+          <w:t>1</w:t>
+        </w:r>
+      </w:fldSimple>
       <w:r>
         <w:t>: Program name vs Code Size</w:t>
       </w:r>
@@ -1151,8 +1163,13 @@
             <w:tcW w:w="3184" w:type="dxa"/>
           </w:tcPr>
           <w:p>
-            <w:r>
-              <w:t>ld_text_size (code size) in bytes</w:t>
+            <w:proofErr w:type="spellStart"/>
+            <w:r>
+              <w:t>ld_text_size</w:t>
+            </w:r>
+            <w:proofErr w:type="spellEnd"/>
+            <w:r>
+              <w:t xml:space="preserve"> (code size) in bytes</w:t>
             </w:r>
           </w:p>
         </w:tc>
@@ -1161,9 +1178,11 @@
             <w:tcW w:w="2746" w:type="dxa"/>
           </w:tcPr>
           <w:p>
+            <w:proofErr w:type="spellStart"/>
             <w:r>
               <w:t>Sim_num_branches</w:t>
             </w:r>
+            <w:proofErr w:type="spellEnd"/>
           </w:p>
         </w:tc>
       </w:tr>
@@ -1269,9 +1288,11 @@
             <w:tcW w:w="3086" w:type="dxa"/>
           </w:tcPr>
           <w:p>
+            <w:proofErr w:type="spellStart"/>
             <w:r>
               <w:t>Equake</w:t>
             </w:r>
+            <w:proofErr w:type="spellEnd"/>
           </w:p>
         </w:tc>
         <w:tc>
@@ -1301,9 +1322,11 @@
             <w:tcW w:w="3086" w:type="dxa"/>
           </w:tcPr>
           <w:p>
+            <w:proofErr w:type="spellStart"/>
             <w:r>
               <w:t>Galgel</w:t>
             </w:r>
+            <w:proofErr w:type="spellEnd"/>
           </w:p>
         </w:tc>
         <w:tc>
@@ -1333,9 +1356,11 @@
             <w:tcW w:w="3086" w:type="dxa"/>
           </w:tcPr>
           <w:p>
+            <w:proofErr w:type="spellStart"/>
             <w:r>
               <w:t>Gcc</w:t>
             </w:r>
+            <w:proofErr w:type="spellEnd"/>
           </w:p>
         </w:tc>
         <w:tc>
@@ -1365,9 +1390,11 @@
             <w:tcW w:w="3086" w:type="dxa"/>
           </w:tcPr>
           <w:p>
+            <w:proofErr w:type="spellStart"/>
             <w:r>
               <w:t>Mcf</w:t>
             </w:r>
+            <w:proofErr w:type="spellEnd"/>
           </w:p>
         </w:tc>
         <w:tc>
@@ -1461,9 +1488,11 @@
             <w:tcW w:w="3086" w:type="dxa"/>
           </w:tcPr>
           <w:p>
+            <w:proofErr w:type="spellStart"/>
             <w:r>
               <w:t>Wupwise</w:t>
             </w:r>
+            <w:proofErr w:type="spellEnd"/>
           </w:p>
         </w:tc>
         <w:tc>
@@ -1537,7 +1566,15 @@
         <w:t xml:space="preserve">Modifying the DL1 cache can also improve the performance of some </w:t>
       </w:r>
       <w:r>
-        <w:t>programs as shown in figure 1. Nearly every program’s performance increases except wupwise which will be investigated further.</w:t>
+        <w:t xml:space="preserve">programs as shown in figure 1. Nearly every program’s performance increases except </w:t>
+      </w:r>
+      <w:proofErr w:type="spellStart"/>
+      <w:r>
+        <w:t>wupwise</w:t>
+      </w:r>
+      <w:proofErr w:type="spellEnd"/>
+      <w:r>
+        <w:t xml:space="preserve"> which will be investigated further.</w:t>
       </w:r>
     </w:p>
     <w:p/>
@@ -1547,7 +1584,7 @@
       </w:pPr>
       <w:r>
         <w:pict>
-          <v:shape id="_x0000_i1036" type="#_x0000_t75" style="width:450.55pt;height:225.25pt">
+          <v:shape id="_x0000_i1028" type="#_x0000_t75" style="width:450.6pt;height:225pt">
             <v:imagedata r:id="rId10" o:title="sim_ipc_QB"/>
           </v:shape>
         </w:pict>
@@ -1561,35 +1598,41 @@
       <w:r>
         <w:t xml:space="preserve">Figure </w:t>
       </w:r>
-      <w:r>
-        <w:fldChar w:fldCharType="begin"/>
-      </w:r>
-      <w:r>
-        <w:instrText xml:space="preserve"> SEQ Figure \* ARABIC </w:instrText>
-      </w:r>
-      <w:r>
-        <w:fldChar w:fldCharType="separate"/>
-      </w:r>
-      <w:r>
-        <w:rPr>
-          <w:noProof/>
-        </w:rPr>
-        <w:t>4</w:t>
-      </w:r>
-      <w:r>
-        <w:fldChar w:fldCharType="end"/>
-      </w:r>
+      <w:fldSimple w:instr=" SEQ Figure \* ARABIC ">
+        <w:r>
+          <w:rPr>
+            <w:noProof/>
+          </w:rPr>
+          <w:t>4</w:t>
+        </w:r>
+      </w:fldSimple>
       <w:r>
         <w:t>: Cache DL1 Size vs IPC, higher is better</w:t>
       </w:r>
     </w:p>
     <w:p>
       <w:r>
-        <w:t>Figure 5 shows that programs which experience the largest performance benefits from increasing DL1 also are more likely to have a significant number of DL1 accesses, with galgel and wupwise both having few DL1 accesses are also those which experienced the fewest improvements (if any) from increasing DL1 size.</w:t>
+        <w:t xml:space="preserve">Figure 5 shows that programs which experience the largest performance benefits from increasing DL1 also are more likely to have a significant number of DL1 accesses, with </w:t>
+      </w:r>
+      <w:proofErr w:type="spellStart"/>
+      <w:r>
+        <w:t>galgel</w:t>
+      </w:r>
+      <w:proofErr w:type="spellEnd"/>
+      <w:r>
+        <w:t xml:space="preserve"> and </w:t>
+      </w:r>
+      <w:proofErr w:type="spellStart"/>
+      <w:r>
+        <w:t>wupwise</w:t>
+      </w:r>
+      <w:proofErr w:type="spellEnd"/>
+      <w:r>
+        <w:t xml:space="preserve"> both having few DL1 accesses are also those which experienced the fewest improvements (if any) from increasing DL1 size.</w:t>
       </w:r>
       <w:r>
         <w:pict>
-          <v:shape id="_x0000_i1037" type="#_x0000_t75" style="width:450.55pt;height:225.25pt">
+          <v:shape id="_x0000_i1029" type="#_x0000_t75" style="width:450.6pt;height:225pt">
             <v:imagedata r:id="rId11" o:title="sim_mem_accesses_QB"/>
           </v:shape>
         </w:pict>
@@ -1603,24 +1646,14 @@
       <w:r>
         <w:t xml:space="preserve">Figure </w:t>
       </w:r>
-      <w:r>
-        <w:fldChar w:fldCharType="begin"/>
-      </w:r>
-      <w:r>
-        <w:instrText xml:space="preserve"> SEQ Figure \* ARABIC </w:instrText>
-      </w:r>
-      <w:r>
-        <w:fldChar w:fldCharType="separate"/>
-      </w:r>
-      <w:r>
-        <w:rPr>
-          <w:noProof/>
-        </w:rPr>
-        <w:t>5</w:t>
-      </w:r>
-      <w:r>
-        <w:fldChar w:fldCharType="end"/>
-      </w:r>
+      <w:fldSimple w:instr=" SEQ Figure \* ARABIC ">
+        <w:r>
+          <w:rPr>
+            <w:noProof/>
+          </w:rPr>
+          <w:t>5</w:t>
+        </w:r>
+      </w:fldSimple>
       <w:r>
         <w:t>: DL1 Cache Size vs DL1 Accesses</w:t>
       </w:r>
@@ -1634,7 +1667,7 @@
     <w:p>
       <w:r>
         <w:pict>
-          <v:shape id="_x0000_i1038" type="#_x0000_t75" style="width:450.55pt;height:225.25pt">
+          <v:shape id="_x0000_i1030" type="#_x0000_t75" style="width:450.6pt;height:225pt">
             <v:imagedata r:id="rId12" o:title="sim_miss_rate_QB"/>
           </v:shape>
         </w:pict>
@@ -1648,10 +1681,58 @@
         <w:t xml:space="preserve"> </w:t>
       </w:r>
       <w:r>
-        <w:t>Programs with large ld_data_size, but smaller relative dynamic memory such as crafty and galgel see significant improvements in their performance by increasing the DL1 cache size, probably because they access many of these values internally and once the cache increases to from 2KB to 32KB their internal data can be more effectively stored and further increases do not improve the miss rate much. Other programs which allocate large amounts of dynamic memory such as mcf and wupwise do not see as much improvements to increasing the cache size, possibly due to the large size of their memory space or due to non-local memory accesses which cause intermittent paging as they switch between accessing large arrays.</w:t>
-      </w:r>
-      <w:r>
-        <w:t xml:space="preserve"> Further investigation into other cache replacement policies might improve the performance of mcf and wupwize to avoid this.</w:t>
+        <w:t xml:space="preserve">Programs with large </w:t>
+      </w:r>
+      <w:proofErr w:type="spellStart"/>
+      <w:r>
+        <w:t>ld_data_size</w:t>
+      </w:r>
+      <w:proofErr w:type="spellEnd"/>
+      <w:r>
+        <w:t xml:space="preserve">, but smaller relative dynamic memory such as crafty and </w:t>
+      </w:r>
+      <w:proofErr w:type="spellStart"/>
+      <w:r>
+        <w:t>galgel</w:t>
+      </w:r>
+      <w:proofErr w:type="spellEnd"/>
+      <w:r>
+        <w:t xml:space="preserve"> see significant improvements in their performance by increasing the DL1 cache size, probably because they access many of these values internally and once the cache increases to from 2KB to 32KB their internal data can be more effectively stored and further increases do not improve the miss rate much. Other programs which allocate large amounts of dynamic memory such as </w:t>
+      </w:r>
+      <w:proofErr w:type="spellStart"/>
+      <w:r>
+        <w:t>mcf</w:t>
+      </w:r>
+      <w:proofErr w:type="spellEnd"/>
+      <w:r>
+        <w:t xml:space="preserve"> and </w:t>
+      </w:r>
+      <w:proofErr w:type="spellStart"/>
+      <w:r>
+        <w:t>wupwise</w:t>
+      </w:r>
+      <w:proofErr w:type="spellEnd"/>
+      <w:r>
+        <w:t xml:space="preserve"> do not see as much improvements to increasing the cache size, possibly due to the large size of their memory space or due to non-local memory accesses which cause intermittent paging as they switch between accessing large arrays.</w:t>
+      </w:r>
+      <w:r>
+        <w:t xml:space="preserve"> Further investigation into other cache replacement policies might improve the performance of </w:t>
+      </w:r>
+      <w:proofErr w:type="spellStart"/>
+      <w:r>
+        <w:t>mcf</w:t>
+      </w:r>
+      <w:proofErr w:type="spellEnd"/>
+      <w:r>
+        <w:t xml:space="preserve"> and </w:t>
+      </w:r>
+      <w:proofErr w:type="spellStart"/>
+      <w:r>
+        <w:t>wupwize</w:t>
+      </w:r>
+      <w:proofErr w:type="spellEnd"/>
+      <w:r>
+        <w:t xml:space="preserve"> to avoid this.</w:t>
       </w:r>
     </w:p>
     <w:p>
@@ -1663,24 +1744,14 @@
       <w:r>
         <w:t xml:space="preserve">Table </w:t>
       </w:r>
-      <w:r>
-        <w:fldChar w:fldCharType="begin"/>
-      </w:r>
-      <w:r>
-        <w:instrText xml:space="preserve"> SEQ Table \* ARABIC </w:instrText>
-      </w:r>
-      <w:r>
-        <w:fldChar w:fldCharType="separate"/>
-      </w:r>
-      <w:r>
-        <w:rPr>
-          <w:noProof/>
-        </w:rPr>
-        <w:t>2</w:t>
-      </w:r>
-      <w:r>
-        <w:fldChar w:fldCharType="end"/>
-      </w:r>
+      <w:fldSimple w:instr=" SEQ Table \* ARABIC ">
+        <w:r>
+          <w:rPr>
+            <w:noProof/>
+          </w:rPr>
+          <w:t>2</w:t>
+        </w:r>
+      </w:fldSimple>
       <w:r>
         <w:t>: Prog</w:t>
       </w:r>
@@ -1688,7 +1759,31 @@
         <w:t>r</w:t>
       </w:r>
       <w:r>
-        <w:t>am ld_data_size (static memory) and page_mem (dyanmic memory) statistics</w:t>
+        <w:t xml:space="preserve">am </w:t>
+      </w:r>
+      <w:proofErr w:type="spellStart"/>
+      <w:r>
+        <w:t>ld_data_size</w:t>
+      </w:r>
+      <w:proofErr w:type="spellEnd"/>
+      <w:r>
+        <w:t xml:space="preserve"> (static memory) and </w:t>
+      </w:r>
+      <w:proofErr w:type="spellStart"/>
+      <w:r>
+        <w:t>page_mem</w:t>
+      </w:r>
+      <w:proofErr w:type="spellEnd"/>
+      <w:r>
+        <w:t xml:space="preserve"> (</w:t>
+      </w:r>
+      <w:proofErr w:type="spellStart"/>
+      <w:r>
+        <w:t>dyanmic</w:t>
+      </w:r>
+      <w:proofErr w:type="spellEnd"/>
+      <w:r>
+        <w:t xml:space="preserve"> memory) statistics</w:t>
       </w:r>
     </w:p>
     <w:tbl>
@@ -1718,9 +1813,11 @@
             <w:tcW w:w="3005" w:type="dxa"/>
           </w:tcPr>
           <w:p>
+            <w:proofErr w:type="spellStart"/>
             <w:r>
               <w:t>Ld_data_size</w:t>
             </w:r>
+            <w:proofErr w:type="spellEnd"/>
             <w:r>
               <w:t xml:space="preserve"> (bytes)</w:t>
             </w:r>
@@ -1731,12 +1828,14 @@
             <w:tcW w:w="3006" w:type="dxa"/>
           </w:tcPr>
           <w:p>
+            <w:proofErr w:type="spellStart"/>
             <w:r>
               <w:t>Mem.</w:t>
             </w:r>
             <w:r>
               <w:t>page_mem</w:t>
             </w:r>
+            <w:proofErr w:type="spellEnd"/>
             <w:r>
               <w:t xml:space="preserve"> (bytes)</w:t>
             </w:r>
@@ -1845,9 +1944,11 @@
             <w:tcW w:w="3005" w:type="dxa"/>
           </w:tcPr>
           <w:p>
+            <w:proofErr w:type="spellStart"/>
             <w:r>
               <w:t>Equake</w:t>
             </w:r>
+            <w:proofErr w:type="spellEnd"/>
           </w:p>
         </w:tc>
         <w:tc>
@@ -1877,9 +1978,11 @@
             <w:tcW w:w="3005" w:type="dxa"/>
           </w:tcPr>
           <w:p>
+            <w:proofErr w:type="spellStart"/>
             <w:r>
               <w:t>Galgel</w:t>
             </w:r>
+            <w:proofErr w:type="spellEnd"/>
           </w:p>
         </w:tc>
         <w:tc>
@@ -1909,9 +2012,11 @@
             <w:tcW w:w="3005" w:type="dxa"/>
           </w:tcPr>
           <w:p>
+            <w:proofErr w:type="spellStart"/>
             <w:r>
               <w:t>Gcc</w:t>
             </w:r>
+            <w:proofErr w:type="spellEnd"/>
           </w:p>
         </w:tc>
         <w:tc>
@@ -1941,9 +2046,11 @@
             <w:tcW w:w="3005" w:type="dxa"/>
           </w:tcPr>
           <w:p>
+            <w:proofErr w:type="spellStart"/>
             <w:r>
               <w:t>Mcf</w:t>
             </w:r>
+            <w:proofErr w:type="spellEnd"/>
           </w:p>
         </w:tc>
         <w:tc>
@@ -2037,9 +2144,11 @@
             <w:tcW w:w="3005" w:type="dxa"/>
           </w:tcPr>
           <w:p>
+            <w:proofErr w:type="spellStart"/>
             <w:r>
               <w:t>WupWize</w:t>
             </w:r>
+            <w:proofErr w:type="spellEnd"/>
           </w:p>
         </w:tc>
         <w:tc>
@@ -2086,19 +2195,13 @@
       </w:pPr>
       <w:bookmarkStart w:id="6" w:name="_Toc83544601"/>
       <w:r>
-        <w:t>Data cache associativity (compare 1-way, 2-way, 8-way, all 32KB,</w:t>
-      </w:r>
-      <w:r>
-        <w:t xml:space="preserve"> block size </w:t>
+        <w:t xml:space="preserve">Data cache associativity (compare 1-way, 2-way, 8-way, all 32KB, block size </w:t>
       </w:r>
       <w:r>
         <w:t>follows</w:t>
       </w:r>
       <w:r>
-        <w:t xml:space="preserve"> the default </w:t>
-      </w:r>
-      <w:r>
-        <w:t>configuration)</w:t>
+        <w:t xml:space="preserve"> the default configuration)</w:t>
       </w:r>
       <w:bookmarkEnd w:id="6"/>
     </w:p>
@@ -2117,7 +2220,7 @@
       </w:pPr>
       <w:r>
         <w:pict>
-          <v:shape id="_x0000_i1050" type="#_x0000_t75" style="width:450.55pt;height:225.25pt">
+          <v:shape id="_x0000_i1031" type="#_x0000_t75" style="width:450.6pt;height:225pt">
             <v:imagedata r:id="rId13" o:title="sim_ipc_QC"/>
           </v:shape>
         </w:pict>
@@ -2131,24 +2234,14 @@
       <w:r>
         <w:t xml:space="preserve">Figure </w:t>
       </w:r>
-      <w:r>
-        <w:fldChar w:fldCharType="begin"/>
-      </w:r>
-      <w:r>
-        <w:instrText xml:space="preserve"> SEQ Figure \* ARABIC </w:instrText>
-      </w:r>
-      <w:r>
-        <w:fldChar w:fldCharType="separate"/>
-      </w:r>
-      <w:r>
-        <w:rPr>
-          <w:noProof/>
-        </w:rPr>
-        <w:t>6</w:t>
-      </w:r>
-      <w:r>
-        <w:fldChar w:fldCharType="end"/>
-      </w:r>
+      <w:fldSimple w:instr=" SEQ Figure \* ARABIC ">
+        <w:r>
+          <w:rPr>
+            <w:noProof/>
+          </w:rPr>
+          <w:t>6</w:t>
+        </w:r>
+      </w:fldSimple>
       <w:r>
         <w:t>: DL1 Cache Size vs IPC</w:t>
       </w:r>
@@ -2167,7 +2260,7 @@
       </w:pPr>
       <w:r>
         <w:pict>
-          <v:shape id="_x0000_i1051" type="#_x0000_t75" style="width:450.55pt;height:225.25pt">
+          <v:shape id="_x0000_i1032" type="#_x0000_t75" style="width:450.6pt;height:225pt">
             <v:imagedata r:id="rId14" o:title="sim_mem_accesses_QC"/>
           </v:shape>
         </w:pict>
@@ -2181,24 +2274,14 @@
       <w:r>
         <w:t xml:space="preserve">Figure </w:t>
       </w:r>
-      <w:r>
-        <w:fldChar w:fldCharType="begin"/>
-      </w:r>
-      <w:r>
-        <w:instrText xml:space="preserve"> SEQ Figure \* ARABIC </w:instrText>
-      </w:r>
-      <w:r>
-        <w:fldChar w:fldCharType="separate"/>
-      </w:r>
-      <w:r>
-        <w:rPr>
-          <w:noProof/>
-        </w:rPr>
-        <w:t>7</w:t>
-      </w:r>
-      <w:r>
-        <w:fldChar w:fldCharType="end"/>
-      </w:r>
+      <w:fldSimple w:instr=" SEQ Figure \* ARABIC ">
+        <w:r>
+          <w:rPr>
+            <w:noProof/>
+          </w:rPr>
+          <w:t>7</w:t>
+        </w:r>
+      </w:fldSimple>
       <w:r>
         <w:t>: DL1 Cache Size vs DL1 Accesses</w:t>
       </w:r>
@@ -2218,7 +2301,15 @@
         <w:t xml:space="preserve"> </w:t>
       </w:r>
       <w:r>
-        <w:t xml:space="preserve">and gcc </w:t>
+        <w:t xml:space="preserve">and </w:t>
+      </w:r>
+      <w:proofErr w:type="spellStart"/>
+      <w:r>
+        <w:t>gcc</w:t>
+      </w:r>
+      <w:proofErr w:type="spellEnd"/>
+      <w:r>
+        <w:t xml:space="preserve"> </w:t>
       </w:r>
       <w:r>
         <w:t xml:space="preserve">are the </w:t>
@@ -2233,7 +2324,15 @@
         <w:t>and are also the programs which see the largest increase in IPC performance.</w:t>
       </w:r>
       <w:r>
-        <w:t xml:space="preserve"> Programs like wupwize and bzip2 see little improvement in cache misses and thus see little IPC improvement.</w:t>
+        <w:t xml:space="preserve"> Programs like </w:t>
+      </w:r>
+      <w:proofErr w:type="spellStart"/>
+      <w:r>
+        <w:t>wupwize</w:t>
+      </w:r>
+      <w:proofErr w:type="spellEnd"/>
+      <w:r>
+        <w:t xml:space="preserve"> and bzip2 see little improvement in cache misses and thus see little IPC improvement.</w:t>
       </w:r>
     </w:p>
     <w:p>
@@ -2242,7 +2341,7 @@
       </w:pPr>
       <w:r>
         <w:pict>
-          <v:shape id="_x0000_i1052" type="#_x0000_t75" style="width:450.55pt;height:225.25pt">
+          <v:shape id="_x0000_i1033" type="#_x0000_t75" style="width:450.6pt;height:225pt">
             <v:imagedata r:id="rId15" o:title="sim_miss_rate_QC"/>
           </v:shape>
         </w:pict>
@@ -2256,24 +2355,14 @@
       <w:r>
         <w:t xml:space="preserve">Figure </w:t>
       </w:r>
-      <w:r>
-        <w:fldChar w:fldCharType="begin"/>
-      </w:r>
-      <w:r>
-        <w:instrText xml:space="preserve"> SEQ Figure \* ARABIC </w:instrText>
-      </w:r>
-      <w:r>
-        <w:fldChar w:fldCharType="separate"/>
-      </w:r>
-      <w:r>
-        <w:rPr>
-          <w:noProof/>
-        </w:rPr>
-        <w:t>8</w:t>
-      </w:r>
-      <w:r>
-        <w:fldChar w:fldCharType="end"/>
-      </w:r>
+      <w:fldSimple w:instr=" SEQ Figure \* ARABIC ">
+        <w:r>
+          <w:rPr>
+            <w:noProof/>
+          </w:rPr>
+          <w:t>8</w:t>
+        </w:r>
+      </w:fldSimple>
       <w:r>
         <w:t>: DL1 Cache Size vs DL1 Miss Rate</w:t>
       </w:r>
@@ -2304,7 +2393,23 @@
     <w:p/>
     <w:p>
       <w:r>
-        <w:t xml:space="preserve">Figure 9 shows the UL2 cache size vs IPC and only a few programs benefit from increasing the UL2 size among those which see the performance increases are bzip2, crafty, gcc and mcf. </w:t>
+        <w:t xml:space="preserve">Figure 9 shows the UL2 cache size vs IPC and only a few programs benefit from increasing the UL2 size among those which see the performance increases are bzip2, crafty, </w:t>
+      </w:r>
+      <w:proofErr w:type="spellStart"/>
+      <w:r>
+        <w:t>gcc</w:t>
+      </w:r>
+      <w:proofErr w:type="spellEnd"/>
+      <w:r>
+        <w:t xml:space="preserve"> and </w:t>
+      </w:r>
+      <w:proofErr w:type="spellStart"/>
+      <w:r>
+        <w:t>mcf</w:t>
+      </w:r>
+      <w:proofErr w:type="spellEnd"/>
+      <w:r>
+        <w:t xml:space="preserve">. </w:t>
       </w:r>
     </w:p>
     <w:p>
@@ -2313,7 +2418,7 @@
       </w:pPr>
       <w:r>
         <w:pict>
-          <v:shape id="_x0000_i1053" type="#_x0000_t75" style="width:450.55pt;height:225.25pt">
+          <v:shape id="_x0000_i1034" type="#_x0000_t75" style="width:450.6pt;height:225pt">
             <v:imagedata r:id="rId16" o:title="sim_ipc_QD"/>
           </v:shape>
         </w:pict>
@@ -2327,24 +2432,14 @@
       <w:r>
         <w:t xml:space="preserve">Figure </w:t>
       </w:r>
-      <w:r>
-        <w:fldChar w:fldCharType="begin"/>
-      </w:r>
-      <w:r>
-        <w:instrText xml:space="preserve"> SEQ Figure \* ARABIC </w:instrText>
-      </w:r>
-      <w:r>
-        <w:fldChar w:fldCharType="separate"/>
-      </w:r>
-      <w:r>
-        <w:rPr>
-          <w:noProof/>
-        </w:rPr>
-        <w:t>9</w:t>
-      </w:r>
-      <w:r>
-        <w:fldChar w:fldCharType="end"/>
-      </w:r>
+      <w:fldSimple w:instr=" SEQ Figure \* ARABIC ">
+        <w:r>
+          <w:rPr>
+            <w:noProof/>
+          </w:rPr>
+          <w:t>9</w:t>
+        </w:r>
+      </w:fldSimple>
       <w:r>
         <w:t>: UL2 Cache Size vs IPC</w:t>
       </w:r>
@@ -2361,7 +2456,7 @@
       </w:pPr>
       <w:r>
         <w:pict>
-          <v:shape id="_x0000_i1054" type="#_x0000_t75" style="width:450.55pt;height:225.25pt">
+          <v:shape id="_x0000_i1035" type="#_x0000_t75" style="width:450.6pt;height:225pt">
             <v:imagedata r:id="rId17" o:title="sim_mem_accesses_QD"/>
           </v:shape>
         </w:pict>
@@ -2375,24 +2470,14 @@
       <w:r>
         <w:t xml:space="preserve">Figure </w:t>
       </w:r>
-      <w:r>
-        <w:fldChar w:fldCharType="begin"/>
-      </w:r>
-      <w:r>
-        <w:instrText xml:space="preserve"> SEQ Figure \* ARABIC </w:instrText>
-      </w:r>
-      <w:r>
-        <w:fldChar w:fldCharType="separate"/>
-      </w:r>
-      <w:r>
-        <w:rPr>
-          <w:noProof/>
-        </w:rPr>
-        <w:t>10</w:t>
-      </w:r>
-      <w:r>
-        <w:fldChar w:fldCharType="end"/>
-      </w:r>
+      <w:fldSimple w:instr=" SEQ Figure \* ARABIC ">
+        <w:r>
+          <w:rPr>
+            <w:noProof/>
+          </w:rPr>
+          <w:t>10</w:t>
+        </w:r>
+      </w:fldSimple>
       <w:r>
         <w:t>: UL2 Cache Size vs UL2 Accesses</w:t>
       </w:r>
@@ -2401,8 +2486,29 @@
       <w:r>
         <w:t xml:space="preserve">This is explained however when looking at the UL2 miss rates (figure 11), bzip2 experiences a substantial decrease in UL2 miss rate compared to mesa, and this holds true for all programs which see performance increases: bzip2, crafty, </w:t>
       </w:r>
-      <w:r>
-        <w:t>gcc, and mcf. Galgel being the outlier as it does see performance increases, but not nearly as significant as expected based on program accesses, this is explained by its low level of UL2 accesses compared to other programs in general.</w:t>
+      <w:proofErr w:type="spellStart"/>
+      <w:r>
+        <w:t>gcc</w:t>
+      </w:r>
+      <w:proofErr w:type="spellEnd"/>
+      <w:r>
+        <w:t xml:space="preserve">, and </w:t>
+      </w:r>
+      <w:proofErr w:type="spellStart"/>
+      <w:r>
+        <w:t>mcf</w:t>
+      </w:r>
+      <w:proofErr w:type="spellEnd"/>
+      <w:r>
+        <w:t xml:space="preserve">. </w:t>
+      </w:r>
+      <w:proofErr w:type="spellStart"/>
+      <w:r>
+        <w:t>Galgel</w:t>
+      </w:r>
+      <w:proofErr w:type="spellEnd"/>
+      <w:r>
+        <w:t xml:space="preserve"> being the outlier as it does see performance increases, but not nearly as significant as expected based on program accesses, this is explained by its low level of UL2 accesses compared to other programs in general.</w:t>
       </w:r>
     </w:p>
     <w:p>
@@ -2411,7 +2517,7 @@
       </w:pPr>
       <w:r>
         <w:pict>
-          <v:shape id="_x0000_i1055" type="#_x0000_t75" style="width:450.55pt;height:225.25pt">
+          <v:shape id="_x0000_i1036" type="#_x0000_t75" style="width:450.6pt;height:225pt">
             <v:imagedata r:id="rId18" o:title="sim_miss_rate_QD"/>
           </v:shape>
         </w:pict>
@@ -2425,117 +2531,237 @@
       <w:r>
         <w:t xml:space="preserve">Figure </w:t>
       </w:r>
-      <w:r>
-        <w:fldChar w:fldCharType="begin"/>
-      </w:r>
-      <w:r>
-        <w:instrText xml:space="preserve"> SEQ Figure \* ARABIC </w:instrText>
-      </w:r>
-      <w:r>
-        <w:fldChar w:fldCharType="separate"/>
-      </w:r>
+      <w:fldSimple w:instr=" SEQ Figure \* ARABIC ">
+        <w:r>
+          <w:rPr>
+            <w:noProof/>
+          </w:rPr>
+          <w:t>11</w:t>
+        </w:r>
+      </w:fldSimple>
+      <w:r>
+        <w:t>: UL2 Cache Size vs UL2 Miss Rate</w:t>
+      </w:r>
+    </w:p>
+    <w:p>
+      <w:r>
+        <w:t xml:space="preserve">The reason for lack of performance increases or decreases in cache miss rate in UL2 for other programs such as swim and </w:t>
+      </w:r>
+      <w:proofErr w:type="spellStart"/>
+      <w:r>
+        <w:t>wupwise</w:t>
+      </w:r>
+      <w:proofErr w:type="spellEnd"/>
+      <w:r>
+        <w:t xml:space="preserve"> cannot be dismissed. </w:t>
+      </w:r>
+      <w:r>
+        <w:t xml:space="preserve">Investigating further both swim and </w:t>
+      </w:r>
+      <w:proofErr w:type="spellStart"/>
+      <w:r>
+        <w:lastRenderedPageBreak/>
+        <w:t>wupwise</w:t>
+      </w:r>
+      <w:proofErr w:type="spellEnd"/>
+      <w:r>
+        <w:t xml:space="preserve"> allocate significant dynamic memory [</w:t>
+      </w:r>
+      <w:r>
+        <w:t>18560k</w:t>
+      </w:r>
+      <w:r>
+        <w:t xml:space="preserve">, </w:t>
+      </w:r>
+      <w:r>
+        <w:t>28376k</w:t>
+      </w:r>
+      <w:r>
+        <w:t xml:space="preserve">] respectively compared to other programs like bzip2 and </w:t>
+      </w:r>
+      <w:proofErr w:type="spellStart"/>
+      <w:r>
+        <w:t>galgel</w:t>
+      </w:r>
+      <w:proofErr w:type="spellEnd"/>
+      <w:r>
+        <w:t xml:space="preserve"> [</w:t>
+      </w:r>
+      <w:r>
+        <w:t>8464k</w:t>
+      </w:r>
+      <w:r>
+        <w:t xml:space="preserve">, </w:t>
+      </w:r>
+      <w:r>
+        <w:t>8000k</w:t>
+      </w:r>
+      <w:r>
+        <w:t xml:space="preserve">] respectively. However, </w:t>
+      </w:r>
+      <w:proofErr w:type="spellStart"/>
+      <w:r>
+        <w:t>mcf</w:t>
+      </w:r>
+      <w:proofErr w:type="spellEnd"/>
+      <w:r>
+        <w:t xml:space="preserve"> allocates 189336k, which is more than swim or </w:t>
+      </w:r>
+      <w:proofErr w:type="spellStart"/>
+      <w:r>
+        <w:t>wupwise</w:t>
+      </w:r>
+      <w:proofErr w:type="spellEnd"/>
+      <w:r>
+        <w:t>.</w:t>
+      </w:r>
+      <w:r>
+        <w:t xml:space="preserve"> It is likely that </w:t>
+      </w:r>
+      <w:proofErr w:type="spellStart"/>
+      <w:r>
+        <w:t>mcf</w:t>
+      </w:r>
+      <w:proofErr w:type="spellEnd"/>
+      <w:r>
+        <w:t xml:space="preserve"> has significantly more data locality than swim or </w:t>
+      </w:r>
+      <w:proofErr w:type="spellStart"/>
+      <w:r>
+        <w:t>wupwise</w:t>
+      </w:r>
+      <w:proofErr w:type="spellEnd"/>
+      <w:r>
+        <w:t xml:space="preserve"> which enables it to benefit more from a larger UL2 cache while swim and </w:t>
+      </w:r>
+      <w:proofErr w:type="spellStart"/>
+      <w:r>
+        <w:t>wupwise</w:t>
+      </w:r>
+      <w:proofErr w:type="spellEnd"/>
+      <w:r>
+        <w:t xml:space="preserve"> lack good data locality resulting in a large number of misses regardless of cache size.</w:t>
+      </w:r>
+    </w:p>
+    <w:p>
+      <w:pPr>
+        <w:pStyle w:val="Heading2"/>
+      </w:pPr>
+      <w:bookmarkStart w:id="9" w:name="_Toc83544604"/>
+      <w:r>
+        <w:t>Question E:</w:t>
+      </w:r>
+      <w:bookmarkEnd w:id="9"/>
+      <w:r>
+        <w:t xml:space="preserve"> </w:t>
+      </w:r>
+    </w:p>
+    <w:p>
+      <w:pPr>
+        <w:pStyle w:val="Heading3"/>
+      </w:pPr>
+      <w:bookmarkStart w:id="10" w:name="_Toc83544605"/>
+      <w:r>
+        <w:t xml:space="preserve">L1 and L2 block size (compare 32B, 64B, 128B, and 256B, cache size and associativity follow the </w:t>
+      </w:r>
+      <w:r>
+        <w:t>default configuration</w:t>
+      </w:r>
+      <w:r>
+        <w:t>)</w:t>
+      </w:r>
+      <w:bookmarkEnd w:id="10"/>
+    </w:p>
+    <w:p/>
+    <w:p>
+      <w:r>
+        <w:t xml:space="preserve">By increasing </w:t>
+      </w:r>
+      <w:r>
+        <w:t xml:space="preserve">the block </w:t>
+      </w:r>
+      <w:proofErr w:type="gramStart"/>
+      <w:r>
+        <w:t>size</w:t>
+      </w:r>
+      <w:proofErr w:type="gramEnd"/>
+      <w:r>
+        <w:t xml:space="preserve"> the performance gains are not consistently reliable. For some programs larger block sizes can result in significant performance improvements, see </w:t>
+      </w:r>
+      <w:proofErr w:type="spellStart"/>
+      <w:r>
+        <w:t>bzip</w:t>
+      </w:r>
+      <w:proofErr w:type="spellEnd"/>
+      <w:r>
+        <w:t xml:space="preserve">, for other programs smaller block size of 32 results in best performance, see </w:t>
+      </w:r>
+      <w:proofErr w:type="spellStart"/>
+      <w:r>
+        <w:t>equake</w:t>
+      </w:r>
+      <w:proofErr w:type="spellEnd"/>
+      <w:r>
+        <w:t xml:space="preserve">. </w:t>
+      </w:r>
+    </w:p>
+    <w:p>
+      <w:pPr>
+        <w:keepNext/>
+      </w:pPr>
       <w:r>
         <w:rPr>
           <w:noProof/>
+          <w:lang w:val="en-US"/>
         </w:rPr>
-        <w:t>11</w:t>
-      </w:r>
-      <w:r>
-        <w:fldChar w:fldCharType="end"/>
-      </w:r>
-      <w:r>
-        <w:t>: UL2 Cache Size vs UL2 Miss Rate</w:t>
-      </w:r>
-    </w:p>
-    <w:p>
-      <w:r>
-        <w:t xml:space="preserve">The reason for lack of performance increases or decreases in cache miss rate in UL2 for other programs such as swim and wupwise cannot be dismissed. </w:t>
-      </w:r>
-      <w:r>
-        <w:t xml:space="preserve">Investigating further both swim and </w:t>
-      </w:r>
-      <w:r>
-        <w:lastRenderedPageBreak/>
-        <w:t>wupwise allocate significant dynamic memory [</w:t>
-      </w:r>
-      <w:r>
-        <w:t>18560k</w:t>
-      </w:r>
-      <w:r>
-        <w:t xml:space="preserve">, </w:t>
-      </w:r>
-      <w:r>
-        <w:t>28376k</w:t>
-      </w:r>
-      <w:r>
-        <w:t>] respectively compared to other programs like bzip2 and galgel [</w:t>
-      </w:r>
-      <w:r>
-        <w:t>8464k</w:t>
-      </w:r>
-      <w:r>
-        <w:t xml:space="preserve">, </w:t>
-      </w:r>
-      <w:r>
-        <w:t>8000k</w:t>
-      </w:r>
-      <w:r>
-        <w:t xml:space="preserve">] respectively. However, </w:t>
-      </w:r>
-      <w:r>
-        <w:t>mcf allocates 189336k, which is more than swim or wupwise.</w:t>
-      </w:r>
-      <w:r>
-        <w:t xml:space="preserve"> It is likely that mcf has significantly more data locality than swim or wupwise which enables it to benefit more from a larger UL2 cache while swim and wupwise lack good data locality resulting in a large number of misses regardless of cache size.</w:t>
-      </w:r>
-      <w:bookmarkStart w:id="9" w:name="_GoBack"/>
-      <w:bookmarkEnd w:id="9"/>
-    </w:p>
-    <w:p>
-      <w:pPr>
-        <w:pStyle w:val="Heading2"/>
-      </w:pPr>
-      <w:bookmarkStart w:id="10" w:name="_Toc83544604"/>
-      <w:r>
-        <w:t>Question E:</w:t>
-      </w:r>
-      <w:bookmarkEnd w:id="10"/>
-      <w:r>
-        <w:t xml:space="preserve"> </w:t>
-      </w:r>
-    </w:p>
-    <w:p>
-      <w:pPr>
-        <w:pStyle w:val="Heading3"/>
-      </w:pPr>
-      <w:bookmarkStart w:id="11" w:name="_Toc83544605"/>
-      <w:r>
-        <w:t xml:space="preserve">L1 and L2 block size (compare 32B, 64B, 128B, and 256B, cache size and associativity follow the </w:t>
-      </w:r>
-      <w:r>
-        <w:t>default configuration</w:t>
-      </w:r>
-      <w:r>
-        <w:t>)</w:t>
-      </w:r>
-      <w:bookmarkEnd w:id="11"/>
-    </w:p>
-    <w:p/>
-    <w:p>
-      <w:r>
-        <w:t xml:space="preserve">By increasing </w:t>
-      </w:r>
-    </w:p>
-    <w:p>
-      <w:pPr>
-        <w:keepNext/>
-      </w:pPr>
-      <w:r>
-        <w:pict>
-          <v:shape id="_x0000_i1056" type="#_x0000_t75" style="width:450.55pt;height:225.25pt">
-            <v:imagedata r:id="rId19" o:title="sim_ipc_QE"/>
-          </v:shape>
-        </w:pict>
+        <w:drawing>
+          <wp:inline distT="0" distB="0" distL="0" distR="0">
+            <wp:extent cx="5721985" cy="2860675"/>
+            <wp:effectExtent l="0" t="0" r="0" b="0"/>
+            <wp:docPr id="1" name="Picture 1" descr="C:\Users\mcmillan\AppData\Local\Microsoft\Windows\INetCache\Content.Word\sim_ipc_QE.PNG"/>
+            <wp:cNvGraphicFramePr>
+              <a:graphicFrameLocks xmlns:a="http://schemas.openxmlformats.org/drawingml/2006/main" noChangeAspect="1"/>
+            </wp:cNvGraphicFramePr>
+            <a:graphic xmlns:a="http://schemas.openxmlformats.org/drawingml/2006/main">
+              <a:graphicData uri="http://schemas.openxmlformats.org/drawingml/2006/picture">
+                <pic:pic xmlns:pic="http://schemas.openxmlformats.org/drawingml/2006/picture">
+                  <pic:nvPicPr>
+                    <pic:cNvPr id="0" name="Picture 21" descr="C:\Users\mcmillan\AppData\Local\Microsoft\Windows\INetCache\Content.Word\sim_ipc_QE.PNG"/>
+                    <pic:cNvPicPr>
+                      <a:picLocks noChangeAspect="1" noChangeArrowheads="1"/>
+                    </pic:cNvPicPr>
+                  </pic:nvPicPr>
+                  <pic:blipFill>
+                    <a:blip r:embed="rId19" cstate="print">
+                      <a:extLst>
+                        <a:ext uri="{28A0092B-C50C-407E-A947-70E740481C1C}">
+                          <a14:useLocalDpi xmlns:a14="http://schemas.microsoft.com/office/drawing/2010/main" val="0"/>
+                        </a:ext>
+                      </a:extLst>
+                    </a:blip>
+                    <a:srcRect/>
+                    <a:stretch>
+                      <a:fillRect/>
+                    </a:stretch>
+                  </pic:blipFill>
+                  <pic:spPr bwMode="auto">
+                    <a:xfrm>
+                      <a:off x="0" y="0"/>
+                      <a:ext cx="5721985" cy="2860675"/>
+                    </a:xfrm>
+                    <a:prstGeom prst="rect">
+                      <a:avLst/>
+                    </a:prstGeom>
+                    <a:noFill/>
+                    <a:ln>
+                      <a:noFill/>
+                    </a:ln>
+                  </pic:spPr>
+                </pic:pic>
+              </a:graphicData>
+            </a:graphic>
+          </wp:inline>
+        </w:drawing>
       </w:r>
     </w:p>
     <w:p>
@@ -2546,41 +2772,189 @@
       <w:r>
         <w:t xml:space="preserve">Figure </w:t>
       </w:r>
-      <w:r>
-        <w:fldChar w:fldCharType="begin"/>
-      </w:r>
-      <w:r>
-        <w:instrText xml:space="preserve"> SEQ Figure \* ARABIC </w:instrText>
-      </w:r>
-      <w:r>
-        <w:fldChar w:fldCharType="separate"/>
-      </w:r>
+      <w:fldSimple w:instr=" SEQ Figure \* ARABIC ">
+        <w:r>
+          <w:rPr>
+            <w:noProof/>
+          </w:rPr>
+          <w:t>12</w:t>
+        </w:r>
+      </w:fldSimple>
+      <w:r>
+        <w:t xml:space="preserve">: </w:t>
+      </w:r>
+      <w:r>
+        <w:t xml:space="preserve">IL1, </w:t>
+      </w:r>
+      <w:r>
+        <w:t>DL1 and UL2 Cache Sizes vs IPC</w:t>
+      </w:r>
+    </w:p>
+    <w:p>
+      <w:r>
+        <w:t>Figure 13 shows that block size can have an effect on the number of memory accesses, but primarily at the UL2, where again the results are inconsistent between the programs.</w:t>
+      </w:r>
+    </w:p>
+    <w:p>
+      <w:pPr>
+        <w:pStyle w:val="Caption"/>
+        <w:jc w:val="center"/>
+      </w:pPr>
       <w:r>
         <w:rPr>
           <w:noProof/>
+          <w:lang w:val="en-US"/>
         </w:rPr>
-        <w:t>12</w:t>
-      </w:r>
-      <w:r>
-        <w:fldChar w:fldCharType="end"/>
-      </w:r>
-      <w:r>
-        <w:t>: DL1 and UL2 Cache Sizes vs IPC</w:t>
-      </w:r>
-    </w:p>
-    <w:p/>
-    <w:p/>
+        <w:lastRenderedPageBreak/>
+        <w:drawing>
+          <wp:inline distT="0" distB="0" distL="0" distR="0" wp14:anchorId="18C53587" wp14:editId="60A34938">
+            <wp:extent cx="5721985" cy="2860675"/>
+            <wp:effectExtent l="0" t="0" r="0" b="0"/>
+            <wp:docPr id="3" name="Picture 3" descr="C:\Users\mcmillan\AppData\Local\Microsoft\Windows\INetCache\Content.Word\sim_mem_accesses_QE.PNG"/>
+            <wp:cNvGraphicFramePr>
+              <a:graphicFrameLocks xmlns:a="http://schemas.openxmlformats.org/drawingml/2006/main" noChangeAspect="1"/>
+            </wp:cNvGraphicFramePr>
+            <a:graphic xmlns:a="http://schemas.openxmlformats.org/drawingml/2006/main">
+              <a:graphicData uri="http://schemas.openxmlformats.org/drawingml/2006/picture">
+                <pic:pic xmlns:pic="http://schemas.openxmlformats.org/drawingml/2006/picture">
+                  <pic:nvPicPr>
+                    <pic:cNvPr id="0" name="Picture 27" descr="C:\Users\mcmillan\AppData\Local\Microsoft\Windows\INetCache\Content.Word\sim_mem_accesses_QE.PNG"/>
+                    <pic:cNvPicPr>
+                      <a:picLocks noChangeAspect="1" noChangeArrowheads="1"/>
+                    </pic:cNvPicPr>
+                  </pic:nvPicPr>
+                  <pic:blipFill>
+                    <a:blip r:embed="rId20" cstate="print">
+                      <a:extLst>
+                        <a:ext uri="{28A0092B-C50C-407E-A947-70E740481C1C}">
+                          <a14:useLocalDpi xmlns:a14="http://schemas.microsoft.com/office/drawing/2010/main" val="0"/>
+                        </a:ext>
+                      </a:extLst>
+                    </a:blip>
+                    <a:srcRect/>
+                    <a:stretch>
+                      <a:fillRect/>
+                    </a:stretch>
+                  </pic:blipFill>
+                  <pic:spPr bwMode="auto">
+                    <a:xfrm>
+                      <a:off x="0" y="0"/>
+                      <a:ext cx="5721985" cy="2860675"/>
+                    </a:xfrm>
+                    <a:prstGeom prst="rect">
+                      <a:avLst/>
+                    </a:prstGeom>
+                    <a:noFill/>
+                    <a:ln>
+                      <a:noFill/>
+                    </a:ln>
+                  </pic:spPr>
+                </pic:pic>
+              </a:graphicData>
+            </a:graphic>
+          </wp:inline>
+        </w:drawing>
+      </w:r>
+      <w:r>
+        <w:t xml:space="preserve">Figure </w:t>
+      </w:r>
+      <w:fldSimple w:instr=" SEQ Figure \* ARABIC ">
+        <w:r>
+          <w:rPr>
+            <w:noProof/>
+          </w:rPr>
+          <w:t>13</w:t>
+        </w:r>
+      </w:fldSimple>
+      <w:r>
+        <w:t xml:space="preserve">: </w:t>
+      </w:r>
+      <w:r>
+        <w:t xml:space="preserve">IL1, </w:t>
+      </w:r>
+      <w:r>
+        <w:t>DL1 and UL2 Cache Sizes vs Number Accesses</w:t>
+      </w:r>
+    </w:p>
+    <w:p>
+      <w:r>
+        <w:t xml:space="preserve">For the miss rate however 32B block sizes usually result in the largest miss rate, followed by 64, 128 and 256. This is particularly true for IL1 cache. Thus the recommended cache size of IL1 is 256 based on the results. For DL1 the data </w:t>
+      </w:r>
+      <w:r>
+        <w:t xml:space="preserve">shows that on average 32 byte blocks result </w:t>
+      </w:r>
+      <w:r>
+        <w:t>in the lowest overall miss rate, while 256 byte caches can result in more misses.</w:t>
+      </w:r>
+      <w:r>
+        <w:t xml:space="preserve"> For UL2 cache results are again mixed, but the larger block sizes of 128 or 256 bytes seems to provide </w:t>
+      </w:r>
+      <w:r>
+        <w:t>optimal</w:t>
+      </w:r>
+      <w:r>
+        <w:t xml:space="preserve"> reduction in miss rates.</w:t>
+      </w:r>
+      <w:bookmarkStart w:id="11" w:name="_GoBack"/>
+      <w:bookmarkEnd w:id="11"/>
+    </w:p>
     <w:p>
       <w:pPr>
         <w:keepNext/>
       </w:pPr>
       <w:r>
-        <w:lastRenderedPageBreak/>
-        <w:pict>
-          <v:shape id="_x0000_i1057" type="#_x0000_t75" style="width:450.55pt;height:225.25pt">
-            <v:imagedata r:id="rId20" o:title="sim_mem_accesses_QE"/>
-          </v:shape>
-        </w:pict>
+        <w:rPr>
+          <w:noProof/>
+          <w:lang w:val="en-US"/>
+        </w:rPr>
+        <w:drawing>
+          <wp:inline distT="0" distB="0" distL="0" distR="0">
+            <wp:extent cx="5721985" cy="2860675"/>
+            <wp:effectExtent l="0" t="0" r="0" b="0"/>
+            <wp:docPr id="2" name="Picture 2" descr="C:\Users\mcmillan\AppData\Local\Microsoft\Windows\INetCache\Content.Word\sim_miss_rate_QE.PNG"/>
+            <wp:cNvGraphicFramePr>
+              <a:graphicFrameLocks xmlns:a="http://schemas.openxmlformats.org/drawingml/2006/main" noChangeAspect="1"/>
+            </wp:cNvGraphicFramePr>
+            <a:graphic xmlns:a="http://schemas.openxmlformats.org/drawingml/2006/main">
+              <a:graphicData uri="http://schemas.openxmlformats.org/drawingml/2006/picture">
+                <pic:pic xmlns:pic="http://schemas.openxmlformats.org/drawingml/2006/picture">
+                  <pic:nvPicPr>
+                    <pic:cNvPr id="0" name="Picture 24" descr="C:\Users\mcmillan\AppData\Local\Microsoft\Windows\INetCache\Content.Word\sim_miss_rate_QE.PNG"/>
+                    <pic:cNvPicPr>
+                      <a:picLocks noChangeAspect="1" noChangeArrowheads="1"/>
+                    </pic:cNvPicPr>
+                  </pic:nvPicPr>
+                  <pic:blipFill>
+                    <a:blip r:embed="rId21" cstate="print">
+                      <a:extLst>
+                        <a:ext uri="{28A0092B-C50C-407E-A947-70E740481C1C}">
+                          <a14:useLocalDpi xmlns:a14="http://schemas.microsoft.com/office/drawing/2010/main" val="0"/>
+                        </a:ext>
+                      </a:extLst>
+                    </a:blip>
+                    <a:srcRect/>
+                    <a:stretch>
+                      <a:fillRect/>
+                    </a:stretch>
+                  </pic:blipFill>
+                  <pic:spPr bwMode="auto">
+                    <a:xfrm>
+                      <a:off x="0" y="0"/>
+                      <a:ext cx="5721985" cy="2860675"/>
+                    </a:xfrm>
+                    <a:prstGeom prst="rect">
+                      <a:avLst/>
+                    </a:prstGeom>
+                    <a:noFill/>
+                    <a:ln>
+                      <a:noFill/>
+                    </a:ln>
+                  </pic:spPr>
+                </pic:pic>
+              </a:graphicData>
+            </a:graphic>
+          </wp:inline>
+        </w:drawing>
       </w:r>
     </w:p>
     <w:p>
@@ -2591,70 +2965,22 @@
       <w:r>
         <w:t xml:space="preserve">Figure </w:t>
       </w:r>
-      <w:r>
-        <w:fldChar w:fldCharType="begin"/>
-      </w:r>
-      <w:r>
-        <w:instrText xml:space="preserve"> SEQ Figure \* ARABIC </w:instrText>
-      </w:r>
-      <w:r>
-        <w:fldChar w:fldCharType="separate"/>
-      </w:r>
-      <w:r>
-        <w:rPr>
-          <w:noProof/>
-        </w:rPr>
-        <w:t>13</w:t>
-      </w:r>
-      <w:r>
-        <w:fldChar w:fldCharType="end"/>
-      </w:r>
-      <w:r>
-        <w:t>: DL1 and UL2 Cache Sizes vs Number Accesses</w:t>
-      </w:r>
-    </w:p>
-    <w:p/>
-    <w:p/>
-    <w:p>
-      <w:pPr>
-        <w:keepNext/>
-      </w:pPr>
-      <w:r>
-        <w:pict>
-          <v:shape id="_x0000_i1058" type="#_x0000_t75" style="width:450.55pt;height:225.25pt">
-            <v:imagedata r:id="rId21" o:title="sim_miss_rate_QE"/>
-          </v:shape>
-        </w:pict>
-      </w:r>
-    </w:p>
-    <w:p>
-      <w:pPr>
-        <w:pStyle w:val="Caption"/>
-        <w:jc w:val="center"/>
-      </w:pPr>
-      <w:r>
-        <w:t xml:space="preserve">Figure </w:t>
-      </w:r>
-      <w:r>
-        <w:fldChar w:fldCharType="begin"/>
-      </w:r>
-      <w:r>
-        <w:instrText xml:space="preserve"> SEQ Figure \* ARABIC </w:instrText>
-      </w:r>
-      <w:r>
-        <w:fldChar w:fldCharType="separate"/>
-      </w:r>
-      <w:r>
-        <w:rPr>
-          <w:noProof/>
-        </w:rPr>
-        <w:t>14</w:t>
-      </w:r>
-      <w:r>
-        <w:fldChar w:fldCharType="end"/>
-      </w:r>
-      <w:r>
-        <w:t>: DL1 and UL2 Cache Sizes vs Miss Rates</w:t>
+      <w:fldSimple w:instr=" SEQ Figure \* ARABIC ">
+        <w:r>
+          <w:rPr>
+            <w:noProof/>
+          </w:rPr>
+          <w:t>14</w:t>
+        </w:r>
+      </w:fldSimple>
+      <w:r>
+        <w:t xml:space="preserve">: </w:t>
+      </w:r>
+      <w:r>
+        <w:t xml:space="preserve">IL1, </w:t>
+      </w:r>
+      <w:r>
+        <w:t>DL1 and UL2 Cache Sizes vs Miss Rates</w:t>
       </w:r>
     </w:p>
     <w:p/>
@@ -3702,7 +4028,7 @@
 </file>
 
 <file path=customXml/itemProps1.xml><?xml version="1.0" encoding="utf-8"?>
-<ds:datastoreItem xmlns:ds="http://schemas.openxmlformats.org/officeDocument/2006/customXml" ds:itemID="{5F0DC079-7890-4204-B3AE-95A6E21D35E1}">
+<ds:datastoreItem xmlns:ds="http://schemas.openxmlformats.org/officeDocument/2006/customXml" ds:itemID="{4C5F75F0-C963-44BC-83A4-440E260C2221}">
   <ds:schemaRefs>
     <ds:schemaRef ds:uri="http://schemas.openxmlformats.org/officeDocument/2006/bibliography"/>
   </ds:schemaRefs>

</xml_diff>